<commit_message>
2 APPLICATION SERVICE descripcion: empleado, deptid, estabid, glexpense y jobcode
</commit_message>
<xml_diff>
--- a/Documento AGS_CAYAS.docx
+++ b/Documento AGS_CAYAS.docx
@@ -3386,7 +3386,10 @@
         <w:t xml:space="preserve"> los datos que desea ver.</w:t>
       </w:r>
     </w:p>
-    <w:p/>
+    <w:p>
+      <w:bookmarkStart w:id="5" w:name="_GoBack"/>
+      <w:bookmarkEnd w:id="5"/>
+    </w:p>
     <w:p>
       <w:pPr>
         <w:rPr>
@@ -3450,8 +3453,8 @@
           <w:sz w:val="24"/>
         </w:rPr>
       </w:pPr>
-      <w:bookmarkStart w:id="5" w:name="_Toc2267540"/>
-      <w:bookmarkStart w:id="6" w:name="_Toc2370778"/>
+      <w:bookmarkStart w:id="6" w:name="_Toc2267540"/>
+      <w:bookmarkStart w:id="7" w:name="_Toc2370778"/>
       <w:r>
         <w:rPr>
           <w:rFonts w:ascii="Arial" w:hAnsi="Arial" w:cs="Arial"/>
@@ -3467,8 +3470,8 @@
         </w:rPr>
         <w:t>Deptid</w:t>
       </w:r>
-      <w:bookmarkEnd w:id="5"/>
       <w:bookmarkEnd w:id="6"/>
+      <w:bookmarkEnd w:id="7"/>
       <w:proofErr w:type="spellEnd"/>
       <w:r>
         <w:rPr>
@@ -3596,8 +3599,8 @@
           <w:sz w:val="32"/>
         </w:rPr>
       </w:pPr>
-      <w:bookmarkStart w:id="7" w:name="_Toc2267541"/>
-      <w:bookmarkStart w:id="8" w:name="_Toc2370779"/>
+      <w:bookmarkStart w:id="8" w:name="_Toc2267541"/>
+      <w:bookmarkStart w:id="9" w:name="_Toc2370779"/>
       <w:r>
         <w:rPr>
           <w:rFonts w:ascii="Arial" w:hAnsi="Arial" w:cs="Arial"/>
@@ -3614,8 +3617,8 @@
         </w:rPr>
         <w:t>Estabid</w:t>
       </w:r>
-      <w:bookmarkEnd w:id="7"/>
       <w:bookmarkEnd w:id="8"/>
+      <w:bookmarkEnd w:id="9"/>
       <w:proofErr w:type="spellEnd"/>
     </w:p>
     <w:p>
@@ -3743,7 +3746,7 @@
           </wp:inline>
         </w:drawing>
       </w:r>
-      <w:bookmarkStart w:id="9" w:name="_Toc2267542"/>
+      <w:bookmarkStart w:id="10" w:name="_Toc2267542"/>
     </w:p>
     <w:p>
       <w:pPr>
@@ -3753,7 +3756,7 @@
           <w:sz w:val="32"/>
         </w:rPr>
       </w:pPr>
-      <w:bookmarkStart w:id="10" w:name="_Toc2370780"/>
+      <w:bookmarkStart w:id="11" w:name="_Toc2370780"/>
       <w:r>
         <w:rPr>
           <w:rFonts w:ascii="Arial" w:hAnsi="Arial" w:cs="Arial"/>
@@ -3769,8 +3772,8 @@
         </w:rPr>
         <w:t>GLExpense</w:t>
       </w:r>
-      <w:bookmarkEnd w:id="9"/>
       <w:bookmarkEnd w:id="10"/>
+      <w:bookmarkEnd w:id="11"/>
       <w:proofErr w:type="spellEnd"/>
       <w:r>
         <w:rPr>
@@ -3899,8 +3902,8 @@
           <w:sz w:val="32"/>
         </w:rPr>
       </w:pPr>
-      <w:bookmarkStart w:id="11" w:name="_Toc2267543"/>
-      <w:bookmarkStart w:id="12" w:name="_Toc2370781"/>
+      <w:bookmarkStart w:id="12" w:name="_Toc2267543"/>
+      <w:bookmarkStart w:id="13" w:name="_Toc2370781"/>
       <w:r>
         <w:rPr>
           <w:rFonts w:ascii="Arial" w:hAnsi="Arial" w:cs="Arial"/>
@@ -3917,8 +3920,8 @@
         </w:rPr>
         <w:t>Jobcode</w:t>
       </w:r>
-      <w:bookmarkEnd w:id="11"/>
       <w:bookmarkEnd w:id="12"/>
+      <w:bookmarkEnd w:id="13"/>
       <w:proofErr w:type="spellEnd"/>
     </w:p>
     <w:p>
@@ -3989,8 +3992,6 @@
         </w:rPr>
         <w:t xml:space="preserve"> los datos que desea ver.</w:t>
       </w:r>
-      <w:bookmarkStart w:id="13" w:name="_GoBack"/>
-      <w:bookmarkEnd w:id="13"/>
     </w:p>
     <w:p>
       <w:pPr>
@@ -4554,7 +4555,7 @@
           <v:shape id="_x0000_i1025" type="#_x0000_t75" style="width:441.55pt;height:282.2pt" o:ole="">
             <v:imagedata r:id="rId13" o:title=""/>
           </v:shape>
-          <o:OLEObject Type="Embed" ProgID="Visio.Drawing.15" ShapeID="_x0000_i1025" DrawAspect="Content" ObjectID="_1613314823" r:id="rId14"/>
+          <o:OLEObject Type="Embed" ProgID="Visio.Drawing.15" ShapeID="_x0000_i1025" DrawAspect="Content" ObjectID="_1613315430" r:id="rId14"/>
         </w:object>
       </w:r>
     </w:p>
@@ -4660,7 +4661,7 @@
           <v:shape id="_x0000_i1026" type="#_x0000_t75" style="width:340.55pt;height:488.25pt" o:ole="">
             <v:imagedata r:id="rId15" o:title=""/>
           </v:shape>
-          <o:OLEObject Type="Embed" ProgID="Visio.Drawing.15" ShapeID="_x0000_i1026" DrawAspect="Content" ObjectID="_1613314824" r:id="rId16"/>
+          <o:OLEObject Type="Embed" ProgID="Visio.Drawing.15" ShapeID="_x0000_i1026" DrawAspect="Content" ObjectID="_1613315431" r:id="rId16"/>
         </w:object>
       </w:r>
     </w:p>
@@ -17243,7 +17244,7 @@
             <w:noProof/>
             <w:lang w:val="es-ES"/>
           </w:rPr>
-          <w:t>6</w:t>
+          <w:t>3</w:t>
         </w:r>
         <w:r>
           <w:fldChar w:fldCharType="end"/>
@@ -18869,7 +18870,7 @@
 </file>
 
 <file path=customXml/itemProps1.xml><?xml version="1.0" encoding="utf-8"?>
-<ds:datastoreItem xmlns:ds="http://schemas.openxmlformats.org/officeDocument/2006/customXml" ds:itemID="{E5BAF9BC-75B9-4A89-A1A6-AB99DFD696E8}">
+<ds:datastoreItem xmlns:ds="http://schemas.openxmlformats.org/officeDocument/2006/customXml" ds:itemID="{0F566794-1999-4191-832C-C2A772A5F973}">
   <ds:schemaRefs>
     <ds:schemaRef ds:uri="http://schemas.openxmlformats.org/officeDocument/2006/bibliography"/>
   </ds:schemaRefs>

</xml_diff>

<commit_message>
Se modifico la descripcion de empleado, depid, estabid, glespense y jobcode de wqla seccion 2 APPLICATION SERVICE
</commit_message>
<xml_diff>
--- a/Documento AGS_CAYAS.docx
+++ b/Documento AGS_CAYAS.docx
@@ -983,7 +983,7 @@
                   </wp:anchor>
                 </w:drawing>
               </mc:Choice>
-              <mc:Fallback xmlns:w16se="http://schemas.microsoft.com/office/word/2015/wordml/symex" xmlns:cx="http://schemas.microsoft.com/office/drawing/2014/chartex">
+              <mc:Fallback xmlns:cx="http://schemas.microsoft.com/office/drawing/2014/chartex" xmlns:w16se="http://schemas.microsoft.com/office/word/2015/wordml/symex">
                 <w:pict>
                   <v:group w14:anchorId="30393E69" id="Grupo 114" o:spid="_x0000_s1026" style="position:absolute;margin-left:0;margin-top:0;width:18pt;height:10in;z-index:251659264;mso-width-percent:29;mso-height-percent:909;mso-left-percent:45;mso-position-horizontal-relative:page;mso-position-vertical:center;mso-position-vertical-relative:page;mso-width-percent:29;mso-height-percent:909;mso-left-percent:45" coordsize="2286,91440" o:gfxdata="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">
                     <v:rect id="Rectángulo 115" o:spid="_x0000_s1027" style="position:absolute;width:2286;height:87820;visibility:visible;mso-wrap-style:square;v-text-anchor:middle" o:gfxdata="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" fillcolor="#ed7d31 [3205]" stroked="f" strokeweight="1pt"/>
@@ -3365,45 +3365,51 @@
           <w:sz w:val="24"/>
           <w:szCs w:val="24"/>
         </w:rPr>
-        <w:t xml:space="preserve">El usuario ingresa al sitio donde hace una consulta del Empleado, esta manda la petición y le </w:t>
-      </w:r>
-      <w:proofErr w:type="gramStart"/>
+        <w:t>El usuario ingresa al sitio donde hace una cons</w:t>
+      </w:r>
       <w:r>
         <w:rPr>
           <w:rFonts w:ascii="Arial" w:hAnsi="Arial" w:cs="Arial"/>
           <w:sz w:val="24"/>
           <w:szCs w:val="24"/>
         </w:rPr>
-        <w:t>regresa</w:t>
-      </w:r>
-      <w:proofErr w:type="gramEnd"/>
+        <w:t xml:space="preserve">ulta del Empleado, esta hace una conexión </w:t>
+      </w:r>
       <w:r>
         <w:rPr>
           <w:rFonts w:ascii="Arial" w:hAnsi="Arial" w:cs="Arial"/>
           <w:sz w:val="24"/>
           <w:szCs w:val="24"/>
         </w:rPr>
-        <w:t xml:space="preserve"> los datos que desea ver.</w:t>
-      </w:r>
-    </w:p>
-    <w:p>
-      <w:bookmarkStart w:id="5" w:name="_GoBack"/>
-      <w:bookmarkEnd w:id="5"/>
+        <w:t>a la base de datos donde busca la información, cuando los encuentra le manda una respuesta de lo que quiere saber.</w:t>
+      </w:r>
     </w:p>
     <w:p>
       <w:pPr>
         <w:rPr>
           <w:rFonts w:ascii="Arial" w:hAnsi="Arial" w:cs="Arial"/>
           <w:sz w:val="24"/>
-        </w:rPr>
-      </w:pPr>
+          <w:szCs w:val="24"/>
+        </w:rPr>
+      </w:pPr>
+    </w:p>
+    <w:p>
+      <w:pPr>
+        <w:rPr>
+          <w:rFonts w:ascii="Arial" w:hAnsi="Arial" w:cs="Arial"/>
+          <w:sz w:val="24"/>
+          <w:szCs w:val="24"/>
+        </w:rPr>
+      </w:pPr>
+    </w:p>
+    <w:p>
       <w:r>
         <w:rPr>
           <w:noProof/>
           <w:lang w:eastAsia="es-MX"/>
         </w:rPr>
         <w:drawing>
-          <wp:inline distT="0" distB="0" distL="0" distR="0" wp14:anchorId="72882AFF" wp14:editId="6CE67C95">
+          <wp:inline distT="0" distB="0" distL="0" distR="0" wp14:anchorId="5993B73E" wp14:editId="12E9BAA4">
             <wp:extent cx="5612130" cy="2651760"/>
             <wp:effectExtent l="0" t="0" r="7620" b="0"/>
             <wp:docPr id="1" name="Imagen 1"/>
@@ -3445,6 +3451,17 @@
         </w:drawing>
       </w:r>
     </w:p>
+    <w:p/>
+    <w:p/>
+    <w:p/>
+    <w:p/>
+    <w:p/>
+    <w:p/>
+    <w:p/>
+    <w:p/>
+    <w:p/>
+    <w:p/>
+    <w:p/>
     <w:p>
       <w:pPr>
         <w:pStyle w:val="Ttulo2"/>
@@ -3453,13 +3470,14 @@
           <w:sz w:val="24"/>
         </w:rPr>
       </w:pPr>
-      <w:bookmarkStart w:id="6" w:name="_Toc2267540"/>
-      <w:bookmarkStart w:id="7" w:name="_Toc2370778"/>
+      <w:bookmarkStart w:id="5" w:name="_Toc2267540"/>
+      <w:bookmarkStart w:id="6" w:name="_Toc2370778"/>
       <w:r>
         <w:rPr>
           <w:rFonts w:ascii="Arial" w:hAnsi="Arial" w:cs="Arial"/>
           <w:sz w:val="32"/>
         </w:rPr>
+        <w:lastRenderedPageBreak/>
         <w:t xml:space="preserve">Consulta </w:t>
       </w:r>
       <w:proofErr w:type="spellStart"/>
@@ -3470,8 +3488,8 @@
         </w:rPr>
         <w:t>Deptid</w:t>
       </w:r>
+      <w:bookmarkEnd w:id="5"/>
       <w:bookmarkEnd w:id="6"/>
-      <w:bookmarkEnd w:id="7"/>
       <w:proofErr w:type="spellEnd"/>
       <w:r>
         <w:rPr>
@@ -3495,7 +3513,7 @@
           <w:sz w:val="24"/>
           <w:szCs w:val="24"/>
         </w:rPr>
-        <w:t>El usuario ingresa al sitio dond</w:t>
+        <w:t>El usuario ingresa al sitio donde hace una cons</w:t>
       </w:r>
       <w:r>
         <w:rPr>
@@ -3503,7 +3521,7 @@
           <w:sz w:val="24"/>
           <w:szCs w:val="24"/>
         </w:rPr>
-        <w:t xml:space="preserve">e hace una consulta del </w:t>
+        <w:t xml:space="preserve">ulta del </w:t>
       </w:r>
       <w:proofErr w:type="spellStart"/>
       <w:r>
@@ -3521,25 +3539,7 @@
           <w:sz w:val="24"/>
           <w:szCs w:val="24"/>
         </w:rPr>
-        <w:t xml:space="preserve">, esta manda la petición y le </w:t>
-      </w:r>
-      <w:proofErr w:type="gramStart"/>
-      <w:r>
-        <w:rPr>
-          <w:rFonts w:ascii="Arial" w:hAnsi="Arial" w:cs="Arial"/>
-          <w:sz w:val="24"/>
-          <w:szCs w:val="24"/>
-        </w:rPr>
-        <w:t>regresa</w:t>
-      </w:r>
-      <w:proofErr w:type="gramEnd"/>
-      <w:r>
-        <w:rPr>
-          <w:rFonts w:ascii="Arial" w:hAnsi="Arial" w:cs="Arial"/>
-          <w:sz w:val="24"/>
-          <w:szCs w:val="24"/>
-        </w:rPr>
-        <w:t xml:space="preserve"> los datos que desea ver.</w:t>
+        <w:t>, esta hace una conexión a la base de datos donde busca la información, cuando los encuentra le manda una respuesta de lo que quiere saber.</w:t>
       </w:r>
     </w:p>
     <w:p>
@@ -3549,7 +3549,7 @@
           <w:lang w:eastAsia="es-MX"/>
         </w:rPr>
         <w:drawing>
-          <wp:inline distT="0" distB="0" distL="0" distR="0" wp14:anchorId="556538DE" wp14:editId="27438686">
+          <wp:inline distT="0" distB="0" distL="0" distR="0" wp14:anchorId="0206D9CB" wp14:editId="5BDDE011">
             <wp:extent cx="5612130" cy="2651760"/>
             <wp:effectExtent l="0" t="0" r="7620" b="0"/>
             <wp:docPr id="3" name="Imagen 3"/>
@@ -3599,14 +3599,13 @@
           <w:sz w:val="32"/>
         </w:rPr>
       </w:pPr>
-      <w:bookmarkStart w:id="8" w:name="_Toc2267541"/>
-      <w:bookmarkStart w:id="9" w:name="_Toc2370779"/>
+      <w:bookmarkStart w:id="7" w:name="_Toc2267541"/>
+      <w:bookmarkStart w:id="8" w:name="_Toc2370779"/>
       <w:r>
         <w:rPr>
           <w:rFonts w:ascii="Arial" w:hAnsi="Arial" w:cs="Arial"/>
           <w:sz w:val="32"/>
         </w:rPr>
-        <w:lastRenderedPageBreak/>
         <w:t xml:space="preserve">Consulta </w:t>
       </w:r>
       <w:proofErr w:type="spellStart"/>
@@ -3617,8 +3616,8 @@
         </w:rPr>
         <w:t>Estabid</w:t>
       </w:r>
+      <w:bookmarkEnd w:id="7"/>
       <w:bookmarkEnd w:id="8"/>
-      <w:bookmarkEnd w:id="9"/>
       <w:proofErr w:type="spellEnd"/>
     </w:p>
     <w:p>
@@ -3643,7 +3642,7 @@
           <w:sz w:val="24"/>
           <w:szCs w:val="24"/>
         </w:rPr>
-        <w:t>El usuario ingresa al sitio dond</w:t>
+        <w:t>El usuario ingresa al sitio donde hace una cons</w:t>
       </w:r>
       <w:r>
         <w:rPr>
@@ -3651,7 +3650,7 @@
           <w:sz w:val="24"/>
           <w:szCs w:val="24"/>
         </w:rPr>
-        <w:t xml:space="preserve">e hace una consulta del </w:t>
+        <w:t xml:space="preserve">ulta del </w:t>
       </w:r>
       <w:proofErr w:type="spellStart"/>
       <w:r>
@@ -3669,25 +3668,7 @@
           <w:sz w:val="24"/>
           <w:szCs w:val="24"/>
         </w:rPr>
-        <w:t xml:space="preserve">, esta manda la petición y le </w:t>
-      </w:r>
-      <w:proofErr w:type="gramStart"/>
-      <w:r>
-        <w:rPr>
-          <w:rFonts w:ascii="Arial" w:hAnsi="Arial" w:cs="Arial"/>
-          <w:sz w:val="24"/>
-          <w:szCs w:val="24"/>
-        </w:rPr>
-        <w:t>regresa</w:t>
-      </w:r>
-      <w:proofErr w:type="gramEnd"/>
-      <w:r>
-        <w:rPr>
-          <w:rFonts w:ascii="Arial" w:hAnsi="Arial" w:cs="Arial"/>
-          <w:sz w:val="24"/>
-          <w:szCs w:val="24"/>
-        </w:rPr>
-        <w:t xml:space="preserve"> los datos que desea ver.</w:t>
+        <w:t>, esta hace una conexión a la base de datos donde busca la información, cuando los encuentra le manda una respuesta de lo que quiere saber.</w:t>
       </w:r>
     </w:p>
     <w:p>
@@ -3746,7 +3727,7 @@
           </wp:inline>
         </w:drawing>
       </w:r>
-      <w:bookmarkStart w:id="10" w:name="_Toc2267542"/>
+      <w:bookmarkStart w:id="9" w:name="_Toc2267542"/>
     </w:p>
     <w:p>
       <w:pPr>
@@ -3756,12 +3737,13 @@
           <w:sz w:val="32"/>
         </w:rPr>
       </w:pPr>
-      <w:bookmarkStart w:id="11" w:name="_Toc2370780"/>
+      <w:bookmarkStart w:id="10" w:name="_Toc2370780"/>
       <w:r>
         <w:rPr>
           <w:rFonts w:ascii="Arial" w:hAnsi="Arial" w:cs="Arial"/>
           <w:sz w:val="32"/>
         </w:rPr>
+        <w:lastRenderedPageBreak/>
         <w:t xml:space="preserve">Consulta </w:t>
       </w:r>
       <w:proofErr w:type="spellStart"/>
@@ -3772,8 +3754,8 @@
         </w:rPr>
         <w:t>GLExpense</w:t>
       </w:r>
+      <w:bookmarkEnd w:id="9"/>
       <w:bookmarkEnd w:id="10"/>
-      <w:bookmarkEnd w:id="11"/>
       <w:proofErr w:type="spellEnd"/>
       <w:r>
         <w:rPr>
@@ -3797,7 +3779,7 @@
           <w:sz w:val="24"/>
           <w:szCs w:val="24"/>
         </w:rPr>
-        <w:t>El usuario ingresa al sitio dond</w:t>
+        <w:t>El usuario ingresa al sitio donde hace una cons</w:t>
       </w:r>
       <w:r>
         <w:rPr>
@@ -3805,7 +3787,7 @@
           <w:sz w:val="24"/>
           <w:szCs w:val="24"/>
         </w:rPr>
-        <w:t xml:space="preserve">e hace una consulta del </w:t>
+        <w:t xml:space="preserve">ulta del </w:t>
       </w:r>
       <w:proofErr w:type="spellStart"/>
       <w:r>
@@ -3823,25 +3805,7 @@
           <w:sz w:val="24"/>
           <w:szCs w:val="24"/>
         </w:rPr>
-        <w:t xml:space="preserve">, esta manda la petición y le </w:t>
-      </w:r>
-      <w:proofErr w:type="gramStart"/>
-      <w:r>
-        <w:rPr>
-          <w:rFonts w:ascii="Arial" w:hAnsi="Arial" w:cs="Arial"/>
-          <w:sz w:val="24"/>
-          <w:szCs w:val="24"/>
-        </w:rPr>
-        <w:t>regresa</w:t>
-      </w:r>
-      <w:proofErr w:type="gramEnd"/>
-      <w:r>
-        <w:rPr>
-          <w:rFonts w:ascii="Arial" w:hAnsi="Arial" w:cs="Arial"/>
-          <w:sz w:val="24"/>
-          <w:szCs w:val="24"/>
-        </w:rPr>
-        <w:t xml:space="preserve"> los datos que desea ver.</w:t>
+        <w:t>, esta hace una conexión a la base de datos donde busca la información, cuando los encuentra le manda una respuesta de lo que quiere saber.</w:t>
       </w:r>
     </w:p>
     <w:p/>
@@ -3902,14 +3866,13 @@
           <w:sz w:val="32"/>
         </w:rPr>
       </w:pPr>
-      <w:bookmarkStart w:id="12" w:name="_Toc2267543"/>
-      <w:bookmarkStart w:id="13" w:name="_Toc2370781"/>
+      <w:bookmarkStart w:id="11" w:name="_Toc2267543"/>
+      <w:bookmarkStart w:id="12" w:name="_Toc2370781"/>
       <w:r>
         <w:rPr>
           <w:rFonts w:ascii="Arial" w:hAnsi="Arial" w:cs="Arial"/>
           <w:sz w:val="32"/>
         </w:rPr>
-        <w:lastRenderedPageBreak/>
         <w:t xml:space="preserve">Consulta </w:t>
       </w:r>
       <w:proofErr w:type="spellStart"/>
@@ -3920,8 +3883,8 @@
         </w:rPr>
         <w:t>Jobcode</w:t>
       </w:r>
+      <w:bookmarkEnd w:id="11"/>
       <w:bookmarkEnd w:id="12"/>
-      <w:bookmarkEnd w:id="13"/>
       <w:proofErr w:type="spellEnd"/>
     </w:p>
     <w:p>
@@ -3946,7 +3909,7 @@
           <w:sz w:val="24"/>
           <w:szCs w:val="24"/>
         </w:rPr>
-        <w:t>El usuario ingresa al sitio dond</w:t>
+        <w:t>El usuario ingresa al sitio donde hace una cons</w:t>
       </w:r>
       <w:r>
         <w:rPr>
@@ -3954,7 +3917,7 @@
           <w:sz w:val="24"/>
           <w:szCs w:val="24"/>
         </w:rPr>
-        <w:t xml:space="preserve">e hace una consulta del </w:t>
+        <w:t xml:space="preserve">ulta del </w:t>
       </w:r>
       <w:proofErr w:type="spellStart"/>
       <w:r>
@@ -3972,43 +3935,33 @@
           <w:sz w:val="24"/>
           <w:szCs w:val="24"/>
         </w:rPr>
-        <w:t xml:space="preserve">, esta manda la petición y le </w:t>
-      </w:r>
-      <w:proofErr w:type="gramStart"/>
+        <w:t>, esta hace una conexión a la base de datos donde busca la información</w:t>
+      </w:r>
+      <w:bookmarkStart w:id="13" w:name="_GoBack"/>
+      <w:bookmarkEnd w:id="13"/>
       <w:r>
         <w:rPr>
           <w:rFonts w:ascii="Arial" w:hAnsi="Arial" w:cs="Arial"/>
           <w:sz w:val="24"/>
           <w:szCs w:val="24"/>
         </w:rPr>
-        <w:t>regresa</w:t>
-      </w:r>
-      <w:proofErr w:type="gramEnd"/>
-      <w:r>
+        <w:t>, cuando los encuentra le manda una respuesta de lo que quiere saber.</w:t>
+      </w:r>
+    </w:p>
+    <w:p>
+      <w:pPr>
         <w:rPr>
           <w:rFonts w:ascii="Arial" w:hAnsi="Arial" w:cs="Arial"/>
           <w:sz w:val="24"/>
-          <w:szCs w:val="24"/>
-        </w:rPr>
-        <w:t xml:space="preserve"> los datos que desea ver.</w:t>
-      </w:r>
-    </w:p>
-    <w:p>
-      <w:pPr>
-        <w:rPr>
-          <w:rFonts w:ascii="Arial" w:hAnsi="Arial" w:cs="Arial"/>
-          <w:sz w:val="24"/>
-        </w:rPr>
-      </w:pPr>
-    </w:p>
-    <w:p>
+        </w:rPr>
+      </w:pPr>
       <w:r>
         <w:rPr>
           <w:noProof/>
           <w:lang w:eastAsia="es-MX"/>
         </w:rPr>
         <w:drawing>
-          <wp:inline distT="0" distB="0" distL="0" distR="0" wp14:anchorId="5B80EA5A" wp14:editId="7BAB6D5C">
+          <wp:inline distT="0" distB="0" distL="0" distR="0" wp14:anchorId="2D7C90FE" wp14:editId="1ED32642">
             <wp:extent cx="5612130" cy="2651760"/>
             <wp:effectExtent l="0" t="0" r="7620" b="0"/>
             <wp:docPr id="7" name="Imagen 7"/>
@@ -4050,14 +4003,6 @@
         </w:drawing>
       </w:r>
     </w:p>
-    <w:p/>
-    <w:p/>
-    <w:p/>
-    <w:p>
-      <w:r>
-        <w:br w:type="page"/>
-      </w:r>
-    </w:p>
     <w:p>
       <w:pPr>
         <w:pStyle w:val="Ttulo1"/>
@@ -4555,7 +4500,7 @@
           <v:shape id="_x0000_i1025" type="#_x0000_t75" style="width:441.55pt;height:282.2pt" o:ole="">
             <v:imagedata r:id="rId13" o:title=""/>
           </v:shape>
-          <o:OLEObject Type="Embed" ProgID="Visio.Drawing.15" ShapeID="_x0000_i1025" DrawAspect="Content" ObjectID="_1613315430" r:id="rId14"/>
+          <o:OLEObject Type="Embed" ProgID="Visio.Drawing.15" ShapeID="_x0000_i1025" DrawAspect="Content" ObjectID="_1613397263" r:id="rId14"/>
         </w:object>
       </w:r>
     </w:p>
@@ -4661,7 +4606,7 @@
           <v:shape id="_x0000_i1026" type="#_x0000_t75" style="width:340.55pt;height:488.25pt" o:ole="">
             <v:imagedata r:id="rId15" o:title=""/>
           </v:shape>
-          <o:OLEObject Type="Embed" ProgID="Visio.Drawing.15" ShapeID="_x0000_i1026" DrawAspect="Content" ObjectID="_1613315431" r:id="rId16"/>
+          <o:OLEObject Type="Embed" ProgID="Visio.Drawing.15" ShapeID="_x0000_i1026" DrawAspect="Content" ObjectID="_1613397264" r:id="rId16"/>
         </w:object>
       </w:r>
     </w:p>
@@ -17244,7 +17189,7 @@
             <w:noProof/>
             <w:lang w:val="es-ES"/>
           </w:rPr>
-          <w:t>3</w:t>
+          <w:t>20</w:t>
         </w:r>
         <w:r>
           <w:fldChar w:fldCharType="end"/>
@@ -18870,7 +18815,7 @@
 </file>
 
 <file path=customXml/itemProps1.xml><?xml version="1.0" encoding="utf-8"?>
-<ds:datastoreItem xmlns:ds="http://schemas.openxmlformats.org/officeDocument/2006/customXml" ds:itemID="{0F566794-1999-4191-832C-C2A772A5F973}">
+<ds:datastoreItem xmlns:ds="http://schemas.openxmlformats.org/officeDocument/2006/customXml" ds:itemID="{0155EC45-2592-4FAD-BB26-85A58295E514}">
   <ds:schemaRefs>
     <ds:schemaRef ds:uri="http://schemas.openxmlformats.org/officeDocument/2006/bibliography"/>
   </ds:schemaRefs>

</xml_diff>

<commit_message>
Favor de Revisar la Sección de Base_de_Datos
</commit_message>
<xml_diff>
--- a/Documento AGS_CAYAS.docx
+++ b/Documento AGS_CAYAS.docx
@@ -3371,10 +3371,10 @@
             <v:path o:extrusionok="f" gradientshapeok="t" o:connecttype="rect"/>
             <o:lock v:ext="edit" aspectratio="t"/>
           </v:shapetype>
-          <v:shape id="_x0000_i1025" type="#_x0000_t75" style="width:441.35pt;height:282.4pt" o:ole="">
+          <v:shape id="_x0000_i1025" type="#_x0000_t75" style="width:441.75pt;height:282.75pt" o:ole="">
             <v:imagedata r:id="rId14" o:title=""/>
           </v:shape>
-          <o:OLEObject Type="Embed" ProgID="Visio.Drawing.15" ShapeID="_x0000_i1025" DrawAspect="Content" ObjectID="_1613470113" r:id="rId15"/>
+          <o:OLEObject Type="Embed" ProgID="Visio.Drawing.15" ShapeID="_x0000_i1025" DrawAspect="Content" ObjectID="_1613472995" r:id="rId15"/>
         </w:object>
       </w:r>
     </w:p>
@@ -3456,10 +3456,10 @@
       </w:pPr>
       <w:r>
         <w:object w:dxaOrig="6811" w:dyaOrig="9765">
-          <v:shape id="_x0000_i1026" type="#_x0000_t75" style="width:341.3pt;height:489.05pt" o:ole="">
+          <v:shape id="_x0000_i1026" type="#_x0000_t75" style="width:341.25pt;height:489pt" o:ole="">
             <v:imagedata r:id="rId16" o:title=""/>
           </v:shape>
-          <o:OLEObject Type="Embed" ProgID="Visio.Drawing.15" ShapeID="_x0000_i1026" DrawAspect="Content" ObjectID="_1613470114" r:id="rId17"/>
+          <o:OLEObject Type="Embed" ProgID="Visio.Drawing.15" ShapeID="_x0000_i1026" DrawAspect="Content" ObjectID="_1613472996" r:id="rId17"/>
         </w:object>
       </w:r>
     </w:p>
@@ -6516,21 +6516,41 @@
     </w:p>
     <w:p>
       <w:pPr>
+        <w:rPr>
+          <w:rFonts w:ascii="Arial" w:hAnsi="Arial" w:cs="Arial"/>
+          <w:sz w:val="24"/>
+          <w:lang w:val="en-US"/>
+        </w:rPr>
+      </w:pPr>
+    </w:p>
+    <w:p>
+      <w:pPr>
+        <w:rPr>
+          <w:rFonts w:ascii="Arial" w:hAnsi="Arial" w:cs="Arial"/>
+          <w:sz w:val="24"/>
+          <w:lang w:val="en-US"/>
+        </w:rPr>
+      </w:pPr>
+      <w:bookmarkStart w:id="23" w:name="_GoBack"/>
+      <w:bookmarkEnd w:id="23"/>
+    </w:p>
+    <w:p>
+      <w:pPr>
         <w:pStyle w:val="Ttulo3"/>
         <w:rPr>
           <w:rFonts w:ascii="Arial" w:hAnsi="Arial" w:cs="Arial"/>
         </w:rPr>
       </w:pPr>
-      <w:bookmarkStart w:id="23" w:name="_Toc2267523"/>
-      <w:bookmarkStart w:id="24" w:name="_Toc2682384"/>
+      <w:bookmarkStart w:id="24" w:name="_Toc2267523"/>
+      <w:bookmarkStart w:id="25" w:name="_Toc2682384"/>
       <w:r>
         <w:rPr>
           <w:rFonts w:ascii="Arial" w:hAnsi="Arial" w:cs="Arial"/>
         </w:rPr>
         <w:t>Tabla SAT_AGS_CAYAS_INS_CAM_TBL</w:t>
       </w:r>
-      <w:bookmarkEnd w:id="23"/>
       <w:bookmarkEnd w:id="24"/>
+      <w:bookmarkEnd w:id="25"/>
     </w:p>
     <w:p>
       <w:pPr>
@@ -7682,6 +7702,7 @@
           <w:rFonts w:ascii="Courier New" w:hAnsi="Courier New" w:cs="Courier New"/>
           <w:lang w:val="en-US"/>
         </w:rPr>
+        <w:lastRenderedPageBreak/>
         <w:t>--  Constraints</w:t>
       </w:r>
       <w:proofErr w:type="gramEnd"/>
@@ -7731,7 +7752,6 @@
           <w:rFonts w:ascii="Courier New" w:hAnsi="Courier New" w:cs="Courier New"/>
           <w:lang w:val="en-US"/>
         </w:rPr>
-        <w:lastRenderedPageBreak/>
         <w:t xml:space="preserve">  ALTER TABLE "EVEREST_VW"."SAT_AGS_CAYAS_INS_CAM_TBL" MODIFY ("ID_PERSONA" NOT NULL ENABLE);</w:t>
       </w:r>
     </w:p>
@@ -7920,16 +7940,16 @@
           <w:rFonts w:ascii="Arial" w:hAnsi="Arial" w:cs="Arial"/>
         </w:rPr>
       </w:pPr>
-      <w:bookmarkStart w:id="25" w:name="_Toc2267524"/>
-      <w:bookmarkStart w:id="26" w:name="_Toc2682385"/>
+      <w:bookmarkStart w:id="26" w:name="_Toc2267524"/>
+      <w:bookmarkStart w:id="27" w:name="_Toc2682385"/>
       <w:r>
         <w:rPr>
           <w:rFonts w:ascii="Arial" w:hAnsi="Arial" w:cs="Arial"/>
         </w:rPr>
         <w:t>Vista SAT_AGS_CAYAS_MV</w:t>
       </w:r>
-      <w:bookmarkEnd w:id="25"/>
       <w:bookmarkEnd w:id="26"/>
+      <w:bookmarkEnd w:id="27"/>
     </w:p>
     <w:p>
       <w:pPr>
@@ -8584,6 +8604,7 @@
         <w:rPr>
           <w:rFonts w:ascii="Courier New" w:hAnsi="Courier New" w:cs="Courier New"/>
         </w:rPr>
+        <w:lastRenderedPageBreak/>
         <w:tab/>
         <w:t xml:space="preserve">"CLASIFICACION_PUESTO" </w:t>
       </w:r>
@@ -8671,7 +8692,6 @@
         <w:rPr>
           <w:rFonts w:ascii="Courier New" w:hAnsi="Courier New" w:cs="Courier New"/>
         </w:rPr>
-        <w:lastRenderedPageBreak/>
         <w:tab/>
         <w:t xml:space="preserve">"FECHA_ALTA" </w:t>
       </w:r>
@@ -9353,17 +9373,16 @@
           <w:rFonts w:ascii="Arial" w:hAnsi="Arial" w:cs="Arial"/>
         </w:rPr>
       </w:pPr>
-      <w:bookmarkStart w:id="27" w:name="_Toc2267525"/>
-      <w:bookmarkStart w:id="28" w:name="_Toc2682386"/>
+      <w:bookmarkStart w:id="28" w:name="_Toc2267525"/>
+      <w:bookmarkStart w:id="29" w:name="_Toc2682386"/>
       <w:r>
         <w:rPr>
           <w:rFonts w:ascii="Arial" w:hAnsi="Arial" w:cs="Arial"/>
         </w:rPr>
-        <w:lastRenderedPageBreak/>
         <w:t>Tabla SAT_AGS_CAYAS_TBL</w:t>
       </w:r>
-      <w:bookmarkEnd w:id="27"/>
       <w:bookmarkEnd w:id="28"/>
+      <w:bookmarkEnd w:id="29"/>
     </w:p>
     <w:p>
       <w:pPr>
@@ -10552,6 +10571,7 @@
           <w:rFonts w:ascii="Courier New" w:hAnsi="Courier New" w:cs="Courier New"/>
           <w:lang w:val="en-US"/>
         </w:rPr>
+        <w:lastRenderedPageBreak/>
         <w:t xml:space="preserve">  ALTER TABLE "EVEREST_VW"."SAT_AGS_CAYAS_TBL" MODIFY ("PRIMER_APELLIDO" NOT NULL ENABLE);</w:t>
       </w:r>
     </w:p>
@@ -10568,7 +10588,6 @@
           <w:rFonts w:ascii="Courier New" w:hAnsi="Courier New" w:cs="Courier New"/>
           <w:lang w:val="en-US"/>
         </w:rPr>
-        <w:lastRenderedPageBreak/>
         <w:t xml:space="preserve">  ALTER TABLE "EVEREST_VW"."SAT_AGS_CAYAS_TBL" MODIFY ("SEGUNDO_APELLIDO" NOT NULL ENABLE);</w:t>
       </w:r>
     </w:p>
@@ -10774,8 +10793,8 @@
           <w:lang w:val="en-US"/>
         </w:rPr>
       </w:pPr>
-      <w:bookmarkStart w:id="29" w:name="_Toc2267526"/>
-      <w:bookmarkStart w:id="30" w:name="_Toc2682387"/>
+      <w:bookmarkStart w:id="30" w:name="_Toc2267526"/>
+      <w:bookmarkStart w:id="31" w:name="_Toc2682387"/>
       <w:r>
         <w:rPr>
           <w:rFonts w:ascii="Arial" w:hAnsi="Arial" w:cs="Arial"/>
@@ -10783,8 +10802,8 @@
         </w:rPr>
         <w:t>Vista SAT_AGS_CAYAS_ACT_VW</w:t>
       </w:r>
-      <w:bookmarkEnd w:id="29"/>
       <w:bookmarkEnd w:id="30"/>
+      <w:bookmarkEnd w:id="31"/>
       <w:r>
         <w:rPr>
           <w:rFonts w:ascii="Arial" w:hAnsi="Arial" w:cs="Arial"/>
@@ -10890,26 +10909,34 @@
           <w:sz w:val="21"/>
           <w:szCs w:val="21"/>
         </w:rPr>
-        <w:t xml:space="preserve">  SELECT B.ID_PERSONA,B.ID_EMPLEADO,B.RFC_CORTO,B.PRIMER_APELLIDO,B.SEGUNDO_APELLIDO,B.NOMBRES,B.FECHA_NACIMIENTO,B.SEXO,B.ESTADO_CIVIL,B.TIENE_HIJOS,B.RFC,B.CURP,B.NO_ISSSTE,B.TIPO_SANGRE,B.CODIGO_DEPARTAMENTO,B.INMUEBLE,B.NIVEL_JERARQUICO,B.TIPO_PUESTO,B.CLASIFICACION_PUESTO,B.CODIGO_PUESTO,B.ESTATUS,B.FECHA_ALTA,B.CORREO_ELECTRONICO,B.FECHA_BAJA,B.MOTIVO_BAJA,B.ADMINISTRACION_GENERAL,B.UNIDAD_ADMINISTRATIVA,B.DEPENDENCIA_DIRECTA,B.RFC_CORTO_JEFE</w:t>
-      </w:r>
-    </w:p>
-    <w:p>
-      <w:pPr>
-        <w:rPr>
-          <w:rFonts w:ascii="Courier New" w:hAnsi="Courier New" w:cs="Courier New"/>
-          <w:sz w:val="21"/>
-          <w:szCs w:val="21"/>
-          <w:lang w:val="en-US"/>
-        </w:rPr>
-      </w:pPr>
-      <w:r>
-        <w:rPr>
-          <w:rFonts w:ascii="Courier New" w:hAnsi="Courier New" w:cs="Courier New"/>
-          <w:sz w:val="21"/>
-          <w:szCs w:val="21"/>
-          <w:lang w:val="en-US"/>
+        <w:t xml:space="preserve">  SELECT B.ID_PERSONA,B.ID_EMPLEADO,B.RFC_CORTO,B.PRIMER_APELLIDO,B.SEGUNDO_APELLIDO,B.NOMBRES,B.FECHA_NACIMIENTO,B.SEXO,B.ESTADO_CIVIL,B.TIENE_HIJOS,B.RFC,B.CURP,B.NO_ISSSTE,B.TIPO_SANGRE,B.CODIGO_DEPARTAMENTO,B.INMUEBLE,B.NIVEL_JERARQUICO,B.TIPO_PUESTO,B.CLASIFICACION_PUESTO,B.CODIGO_PUESTO,B.ESTATUS,B.FECHA_ALTA,B.CORREO_ELECTRONICO,B.FECHA_BAJA,B.MOTIVO</w:t>
+      </w:r>
+      <w:r>
+        <w:rPr>
+          <w:rFonts w:ascii="Courier New" w:hAnsi="Courier New" w:cs="Courier New"/>
+          <w:sz w:val="21"/>
+          <w:szCs w:val="21"/>
         </w:rPr>
         <w:lastRenderedPageBreak/>
+        <w:t>_BAJA,B.ADMINISTRACION_GENERAL,B.UNIDAD_ADMINISTRATIVA,B.DEPENDENCIA_DIRECTA,B.RFC_CORTO_JEFE</w:t>
+      </w:r>
+    </w:p>
+    <w:p>
+      <w:pPr>
+        <w:rPr>
+          <w:rFonts w:ascii="Courier New" w:hAnsi="Courier New" w:cs="Courier New"/>
+          <w:sz w:val="21"/>
+          <w:szCs w:val="21"/>
+          <w:lang w:val="en-US"/>
+        </w:rPr>
+      </w:pPr>
+      <w:r>
+        <w:rPr>
+          <w:rFonts w:ascii="Courier New" w:hAnsi="Courier New" w:cs="Courier New"/>
+          <w:sz w:val="21"/>
+          <w:szCs w:val="21"/>
+          <w:lang w:val="en-US"/>
+        </w:rPr>
         <w:t>FROM SAT_AGS_CAYAS_CAM_TBL A,</w:t>
       </w:r>
     </w:p>
@@ -11950,6 +11977,7 @@
           <w:sz w:val="21"/>
           <w:szCs w:val="21"/>
         </w:rPr>
+        <w:lastRenderedPageBreak/>
         <w:t>AND A.RFC_CORTO_</w:t>
       </w:r>
       <w:proofErr w:type="gramStart"/>
@@ -11987,7 +12015,6 @@
           <w:szCs w:val="21"/>
           <w:lang w:val="en-US"/>
         </w:rPr>
-        <w:lastRenderedPageBreak/>
         <w:t>AND A.ID_EMPLEADO IS NULL</w:t>
       </w:r>
     </w:p>
@@ -12016,8 +12043,8 @@
           <w:rFonts w:ascii="Arial" w:hAnsi="Arial" w:cs="Arial"/>
         </w:rPr>
       </w:pPr>
-      <w:bookmarkStart w:id="31" w:name="_Toc2267536"/>
-      <w:bookmarkStart w:id="32" w:name="_Toc2682388"/>
+      <w:bookmarkStart w:id="32" w:name="_Toc2267536"/>
+      <w:bookmarkStart w:id="33" w:name="_Toc2682388"/>
       <w:r>
         <w:rPr>
           <w:rFonts w:ascii="Arial" w:hAnsi="Arial" w:cs="Arial"/>
@@ -12030,14 +12057,14 @@
         </w:rPr>
         <w:t>DB_LINK  AGSVISTA-AGS_CAYAS</w:t>
       </w:r>
-      <w:bookmarkEnd w:id="31"/>
+      <w:bookmarkEnd w:id="32"/>
       <w:r>
         <w:rPr>
           <w:rFonts w:ascii="Arial" w:hAnsi="Arial" w:cs="Arial"/>
         </w:rPr>
         <w:t>)</w:t>
       </w:r>
-      <w:bookmarkEnd w:id="32"/>
+      <w:bookmarkEnd w:id="33"/>
     </w:p>
     <w:p>
       <w:pPr>
@@ -12689,7 +12716,7 @@
           <w:sz w:val="24"/>
         </w:rPr>
       </w:pPr>
-      <w:bookmarkStart w:id="33" w:name="_Toc2267537"/>
+      <w:bookmarkStart w:id="34" w:name="_Toc2267537"/>
       <w:r>
         <w:rPr>
           <w:rFonts w:ascii="Arial" w:hAnsi="Arial" w:cs="Arial"/>
@@ -12704,7 +12731,7 @@
         </w:rPr>
         <w:t xml:space="preserve"> DB_LINK AGS_CAYAS</w:t>
       </w:r>
-      <w:bookmarkEnd w:id="33"/>
+      <w:bookmarkEnd w:id="34"/>
     </w:p>
     <w:tbl>
       <w:tblPr>
@@ -13105,18 +13132,17 @@
           <w:sz w:val="24"/>
         </w:rPr>
       </w:pPr>
-      <w:bookmarkStart w:id="34" w:name="_Toc2267527"/>
-      <w:bookmarkStart w:id="35" w:name="_Toc2682389"/>
+      <w:bookmarkStart w:id="35" w:name="_Toc2267527"/>
+      <w:bookmarkStart w:id="36" w:name="_Toc2682389"/>
       <w:r>
         <w:rPr>
           <w:rFonts w:ascii="Arial" w:hAnsi="Arial" w:cs="Arial"/>
           <w:sz w:val="32"/>
         </w:rPr>
-        <w:lastRenderedPageBreak/>
         <w:t>Diccionario de Datos</w:t>
       </w:r>
-      <w:bookmarkEnd w:id="34"/>
       <w:bookmarkEnd w:id="35"/>
+      <w:bookmarkEnd w:id="36"/>
     </w:p>
     <w:p>
       <w:pPr>
@@ -13165,16 +13191,7 @@
           <w:rFonts w:ascii="Arial" w:hAnsi="Arial" w:cs="Arial"/>
           <w:sz w:val="24"/>
         </w:rPr>
-        <w:t xml:space="preserve"> b</w:t>
-      </w:r>
-      <w:bookmarkStart w:id="36" w:name="_GoBack"/>
-      <w:bookmarkEnd w:id="36"/>
-      <w:r>
-        <w:rPr>
-          <w:rFonts w:ascii="Arial" w:hAnsi="Arial" w:cs="Arial"/>
-          <w:sz w:val="24"/>
-        </w:rPr>
-        <w:t>ase de datos</w:t>
+        <w:t xml:space="preserve"> base de datos</w:t>
       </w:r>
       <w:r>
         <w:rPr>
@@ -19061,7 +19078,7 @@
             <w:noProof/>
             <w:lang w:val="es-ES"/>
           </w:rPr>
-          <w:t>7</w:t>
+          <w:t>19</w:t>
         </w:r>
         <w:r>
           <w:fldChar w:fldCharType="end"/>
@@ -20810,7 +20827,7 @@
 </file>
 
 <file path=customXml/itemProps1.xml><?xml version="1.0" encoding="utf-8"?>
-<ds:datastoreItem xmlns:ds="http://schemas.openxmlformats.org/officeDocument/2006/customXml" ds:itemID="{171D879D-7C2C-44B5-A2DA-2F65AA290467}">
+<ds:datastoreItem xmlns:ds="http://schemas.openxmlformats.org/officeDocument/2006/customXml" ds:itemID="{F3B486E7-C7D3-40C3-A052-A845FC996BDA}">
   <ds:schemaRefs>
     <ds:schemaRef ds:uri="http://schemas.openxmlformats.org/officeDocument/2006/bibliography"/>
   </ds:schemaRefs>

</xml_diff>